<commit_message>
new ML model based on fire scars data (remmember to add reference). Work in progress, it still needs proper training, and design improvements
</commit_message>
<xml_diff>
--- a/Estacion meteorologica/Fire risk dashboard/Documents/Guarda_final_paper.docx
+++ b/Estacion meteorologica/Fire risk dashboard/Documents/Guarda_final_paper.docx
@@ -294,7 +294,7 @@
           <w:rFonts w:ascii="Mark Pro" w:eastAsia="Times New Roman" w:hAnsi="Mark Pro" w:cs="Arial"/>
         </w:rPr>
         <w:pict w14:anchorId="272FFF7C">
-          <v:rect id="_x0000_i1053" style="width:0;height:1.5pt" o:hralign="center" o:hrstd="t" o:hr="t" fillcolor="#a0a0a0" stroked="f"/>
+          <v:rect id="_x0000_i1026" style="width:0;height:1.5pt" o:hralign="center" o:hrstd="t" o:hr="t" fillcolor="#a0a0a0" stroked="f"/>
         </w:pict>
       </w:r>
     </w:p>
@@ -543,7 +543,7 @@
           <w:rFonts w:ascii="Mark Pro" w:eastAsia="Times New Roman" w:hAnsi="Mark Pro" w:cs="Arial"/>
         </w:rPr>
         <w:pict w14:anchorId="7768FD47">
-          <v:rect id="_x0000_i1054" style="width:0;height:1.5pt" o:hralign="center" o:hrstd="t" o:hr="t" fillcolor="#a0a0a0" stroked="f"/>
+          <v:rect id="_x0000_i1027" style="width:0;height:1.5pt" o:hralign="center" o:hrstd="t" o:hr="t" fillcolor="#a0a0a0" stroked="f"/>
         </w:pict>
       </w:r>
     </w:p>
@@ -1255,7 +1255,7 @@
           <w:rFonts w:ascii="Mark Pro" w:eastAsia="Times New Roman" w:hAnsi="Mark Pro" w:cs="Arial"/>
         </w:rPr>
         <w:pict w14:anchorId="11C986B4">
-          <v:rect id="_x0000_i1055" style="width:0;height:1.5pt" o:hralign="center" o:hrstd="t" o:hr="t" fillcolor="#a0a0a0" stroked="f"/>
+          <v:rect id="_x0000_i1028" style="width:0;height:1.5pt" o:hralign="center" o:hrstd="t" o:hr="t" fillcolor="#a0a0a0" stroked="f"/>
         </w:pict>
       </w:r>
     </w:p>
@@ -1341,16 +1341,29 @@
         </w:rPr>
         <w:t xml:space="preserve"> API (</w:t>
       </w:r>
-      <w:hyperlink r:id="rId5" w:history="1">
-        <w:r>
-          <w:rPr>
-            <w:rStyle w:val="Hyperlink"/>
-            <w:rFonts w:ascii="Mark Pro" w:hAnsi="Mark Pro" w:cs="Arial"/>
-            <w:lang w:val="en-US"/>
-          </w:rPr>
-          <w:t>https://open-meteo.com</w:t>
-        </w:r>
-      </w:hyperlink>
+      <w:r>
+        <w:fldChar w:fldCharType="begin"/>
+      </w:r>
+      <w:r>
+        <w:rPr>
+          <w:lang w:val="en-US"/>
+        </w:rPr>
+        <w:instrText>HYPERLINK "https://open-meteo.com"</w:instrText>
+      </w:r>
+      <w:r>
+        <w:fldChar w:fldCharType="separate"/>
+      </w:r>
+      <w:r>
+        <w:rPr>
+          <w:rStyle w:val="Hyperlink"/>
+          <w:rFonts w:ascii="Mark Pro" w:hAnsi="Mark Pro" w:cs="Arial"/>
+          <w:lang w:val="en-US"/>
+        </w:rPr>
+        <w:t>https://open-meteo.com</w:t>
+      </w:r>
+      <w:r>
+        <w:fldChar w:fldCharType="end"/>
+      </w:r>
       <w:r>
         <w:rPr>
           <w:rFonts w:ascii="Mark Pro" w:hAnsi="Mark Pro" w:cs="Arial"/>
@@ -4659,7 +4672,7 @@
           <w:rFonts w:ascii="Mark Pro" w:eastAsia="Times New Roman" w:hAnsi="Mark Pro" w:cs="Arial"/>
         </w:rPr>
         <w:pict w14:anchorId="7B416F3E">
-          <v:rect id="_x0000_i1056" style="width:0;height:1.5pt" o:hralign="center" o:hrstd="t" o:hr="t" fillcolor="#a0a0a0" stroked="f"/>
+          <v:rect id="_x0000_i1029" style="width:0;height:1.5pt" o:hralign="center" o:hrstd="t" o:hr="t" fillcolor="#a0a0a0" stroked="f"/>
         </w:pict>
       </w:r>
     </w:p>
@@ -5667,7 +5680,7 @@
           <w:rFonts w:ascii="Mark Pro" w:eastAsia="Times New Roman" w:hAnsi="Mark Pro" w:cs="Arial"/>
         </w:rPr>
         <w:pict w14:anchorId="1855A525">
-          <v:rect id="_x0000_i1057" style="width:0;height:1.5pt" o:hralign="center" o:hrstd="t" o:hr="t" fillcolor="#a0a0a0" stroked="f"/>
+          <v:rect id="_x0000_i1030" style="width:0;height:1.5pt" o:hralign="center" o:hrstd="t" o:hr="t" fillcolor="#a0a0a0" stroked="f"/>
         </w:pict>
       </w:r>
     </w:p>
@@ -6026,7 +6039,7 @@
           <w:rFonts w:ascii="Mark Pro" w:eastAsia="Times New Roman" w:hAnsi="Mark Pro" w:cs="Arial"/>
         </w:rPr>
         <w:pict w14:anchorId="28AD4D97">
-          <v:rect id="_x0000_i1058" style="width:0;height:1.5pt" o:hralign="center" o:hrstd="t" o:hr="t" fillcolor="#a0a0a0" stroked="f"/>
+          <v:rect id="_x0000_i1031" style="width:0;height:1.5pt" o:hralign="center" o:hrstd="t" o:hr="t" fillcolor="#a0a0a0" stroked="f"/>
         </w:pict>
       </w:r>
     </w:p>
@@ -6148,7 +6161,7 @@
         </w:rPr>
         <w:t xml:space="preserve">, 51, 1–13. </w:t>
       </w:r>
-      <w:hyperlink r:id="rId6" w:history="1">
+      <w:hyperlink r:id="rId5" w:history="1">
         <w:r>
           <w:rPr>
             <w:rStyle w:val="Hyperlink"/>
@@ -6263,16 +6276,29 @@
         </w:rPr>
         <w:t xml:space="preserve">, 9(5), 333. </w:t>
       </w:r>
-      <w:hyperlink r:id="rId7" w:history="1">
-        <w:r>
-          <w:rPr>
-            <w:rStyle w:val="Hyperlink"/>
-            <w:rFonts w:ascii="Mark Pro" w:hAnsi="Mark Pro" w:cs="Arial"/>
-            <w:lang w:val="en-US"/>
-          </w:rPr>
-          <w:t>https://doi.org/10.3390/ijgi9050333</w:t>
-        </w:r>
-      </w:hyperlink>
+      <w:r>
+        <w:fldChar w:fldCharType="begin"/>
+      </w:r>
+      <w:r>
+        <w:rPr>
+          <w:lang w:val="en-US"/>
+        </w:rPr>
+        <w:instrText>HYPERLINK "https://doi.org/10.3390/ijgi9050333"</w:instrText>
+      </w:r>
+      <w:r>
+        <w:fldChar w:fldCharType="separate"/>
+      </w:r>
+      <w:r>
+        <w:rPr>
+          <w:rStyle w:val="Hyperlink"/>
+          <w:rFonts w:ascii="Mark Pro" w:hAnsi="Mark Pro" w:cs="Arial"/>
+          <w:lang w:val="en-US"/>
+        </w:rPr>
+        <w:t>https://doi.org/10.3390/ijgi9050333</w:t>
+      </w:r>
+      <w:r>
+        <w:fldChar w:fldCharType="end"/>
+      </w:r>
     </w:p>
     <w:p>
       <w:pPr>
@@ -6353,16 +6379,29 @@
         </w:rPr>
         <w:t xml:space="preserve">. Retrieved from </w:t>
       </w:r>
-      <w:hyperlink r:id="rId8" w:history="1">
-        <w:r>
-          <w:rPr>
-            <w:rStyle w:val="Hyperlink"/>
-            <w:rFonts w:ascii="Mark Pro" w:hAnsi="Mark Pro" w:cs="Arial"/>
-            <w:lang w:val="en-US"/>
-          </w:rPr>
-          <w:t>https://open-meteo.com/en/docs</w:t>
-        </w:r>
-      </w:hyperlink>
+      <w:r>
+        <w:fldChar w:fldCharType="begin"/>
+      </w:r>
+      <w:r>
+        <w:rPr>
+          <w:lang w:val="en-US"/>
+        </w:rPr>
+        <w:instrText>HYPERLINK "https://open-meteo.com/en/docs"</w:instrText>
+      </w:r>
+      <w:r>
+        <w:fldChar w:fldCharType="separate"/>
+      </w:r>
+      <w:r>
+        <w:rPr>
+          <w:rStyle w:val="Hyperlink"/>
+          <w:rFonts w:ascii="Mark Pro" w:hAnsi="Mark Pro" w:cs="Arial"/>
+          <w:lang w:val="en-US"/>
+        </w:rPr>
+        <w:t>https://open-meteo.com/en/docs</w:t>
+      </w:r>
+      <w:r>
+        <w:fldChar w:fldCharType="end"/>
+      </w:r>
     </w:p>
     <w:p>
       <w:pPr>
@@ -6395,16 +6434,29 @@
         </w:rPr>
         <w:t xml:space="preserve">. Retrieved November 4, 2025, from </w:t>
       </w:r>
-      <w:hyperlink r:id="rId9" w:history="1">
-        <w:r>
-          <w:rPr>
-            <w:rStyle w:val="Hyperlink"/>
-            <w:rFonts w:ascii="Mark Pro" w:hAnsi="Mark Pro" w:cs="Arial"/>
-            <w:lang w:val="en-US"/>
-          </w:rPr>
-          <w:t>https://wildfirerisk.org</w:t>
-        </w:r>
-      </w:hyperlink>
+      <w:r>
+        <w:fldChar w:fldCharType="begin"/>
+      </w:r>
+      <w:r>
+        <w:rPr>
+          <w:lang w:val="en-US"/>
+        </w:rPr>
+        <w:instrText>HYPERLINK "https://wildfirerisk.org"</w:instrText>
+      </w:r>
+      <w:r>
+        <w:fldChar w:fldCharType="separate"/>
+      </w:r>
+      <w:r>
+        <w:rPr>
+          <w:rStyle w:val="Hyperlink"/>
+          <w:rFonts w:ascii="Mark Pro" w:hAnsi="Mark Pro" w:cs="Arial"/>
+          <w:lang w:val="en-US"/>
+        </w:rPr>
+        <w:t>https://wildfirerisk.org</w:t>
+      </w:r>
+      <w:r>
+        <w:fldChar w:fldCharType="end"/>
+      </w:r>
     </w:p>
     <w:p>
       <w:pPr>
@@ -6452,7 +6504,7 @@
         </w:rPr>
         <w:t xml:space="preserve">, 12(1), 194. </w:t>
       </w:r>
-      <w:hyperlink r:id="rId10" w:history="1">
+      <w:hyperlink r:id="rId6" w:history="1">
         <w:r>
           <w:rPr>
             <w:rStyle w:val="Hyperlink"/>

</xml_diff>